<commit_message>
Arreglo de bugs - Cambio en el MER y atributos
</commit_message>
<xml_diff>
--- a/Atributos y RNE 2908 v1.docx
+++ b/Atributos y RNE 2908 v1.docx
@@ -255,6 +255,13 @@
         <w:t>email_cliente</w:t>
       </w:r>
       <w:proofErr w:type="spellEnd"/>
+      <w:r>
+        <w:rPr>
+          <w:sz w:val="24"/>
+          <w:lang w:val="es-UY"/>
+        </w:rPr>
+        <w:t>)</w:t>
+      </w:r>
     </w:p>
     <w:p>
       <w:pPr>
@@ -329,7 +336,14 @@
           <w:sz w:val="24"/>
           <w:lang w:val="es-UY"/>
         </w:rPr>
-        <w:t>Solicita(</w:t>
+        <w:t>Hospeda</w:t>
+      </w:r>
+      <w:r>
+        <w:rPr>
+          <w:sz w:val="24"/>
+          <w:lang w:val="es-UY"/>
+        </w:rPr>
+        <w:t>(</w:t>
       </w:r>
       <w:proofErr w:type="spellStart"/>
       <w:proofErr w:type="gramEnd"/>
@@ -407,8 +421,59 @@
         <w:rPr>
           <w:b/>
           <w:sz w:val="24"/>
+          <w:u w:val="single"/>
+          <w:lang w:val="es-UY"/>
+        </w:rPr>
+        <w:t>num_reserva</w:t>
+      </w:r>
+      <w:proofErr w:type="spellEnd"/>
+      <w:r>
+        <w:rPr>
+          <w:sz w:val="24"/>
+          <w:lang w:val="es-UY"/>
+        </w:rPr>
+        <w:t>,</w:t>
+      </w:r>
+      <w:r>
+        <w:rPr>
+          <w:sz w:val="24"/>
+          <w:lang w:val="es-UY"/>
+        </w:rPr>
+        <w:t xml:space="preserve"> </w:t>
+      </w:r>
+      <w:proofErr w:type="spellStart"/>
+      <w:r>
+        <w:rPr>
+          <w:b/>
+          <w:sz w:val="24"/>
+          <w:u w:val="single"/>
+          <w:lang w:val="es-UY"/>
+        </w:rPr>
+        <w:t>num_mascota</w:t>
+      </w:r>
+      <w:proofErr w:type="spellEnd"/>
+      <w:r>
+        <w:rPr>
+          <w:b/>
+          <w:sz w:val="24"/>
+          <w:u w:val="single"/>
+          <w:lang w:val="es-UY"/>
+        </w:rPr>
+        <w:t>,</w:t>
+      </w:r>
+      <w:r>
+        <w:rPr>
+          <w:sz w:val="24"/>
           <w:szCs w:val="24"/>
-          <w:u w:val="single"/>
+          <w:lang w:val="es-UY"/>
+        </w:rPr>
+        <w:t xml:space="preserve"> </w:t>
+      </w:r>
+      <w:proofErr w:type="spellStart"/>
+      <w:r>
+        <w:rPr>
+          <w:sz w:val="24"/>
+          <w:szCs w:val="24"/>
           <w:lang w:val="es-UY"/>
         </w:rPr>
         <w:t>momento_partida</w:t>
@@ -419,6 +484,38 @@
           <w:sz w:val="24"/>
           <w:lang w:val="es-UY"/>
         </w:rPr>
+        <w:t xml:space="preserve">, </w:t>
+      </w:r>
+      <w:proofErr w:type="spellStart"/>
+      <w:r>
+        <w:rPr>
+          <w:sz w:val="24"/>
+          <w:lang w:val="es-UY"/>
+        </w:rPr>
+        <w:t>momento_arribo</w:t>
+      </w:r>
+      <w:proofErr w:type="spellEnd"/>
+      <w:r>
+        <w:rPr>
+          <w:sz w:val="24"/>
+          <w:lang w:val="es-UY"/>
+        </w:rPr>
+        <w:t xml:space="preserve">,  </w:t>
+      </w:r>
+      <w:proofErr w:type="spellStart"/>
+      <w:r>
+        <w:rPr>
+          <w:sz w:val="24"/>
+          <w:lang w:val="es-UY"/>
+        </w:rPr>
+        <w:t>ci_empleado</w:t>
+      </w:r>
+      <w:proofErr w:type="spellEnd"/>
+      <w:r>
+        <w:rPr>
+          <w:sz w:val="24"/>
+          <w:lang w:val="es-UY"/>
+        </w:rPr>
         <w:t>,</w:t>
       </w:r>
       <w:r>
@@ -431,6 +528,201 @@
       <w:proofErr w:type="spellStart"/>
       <w:r>
         <w:rPr>
+          <w:sz w:val="24"/>
+          <w:lang w:val="es-UY"/>
+        </w:rPr>
+        <w:t>momento_reserva</w:t>
+      </w:r>
+      <w:proofErr w:type="spellEnd"/>
+      <w:r>
+        <w:rPr>
+          <w:sz w:val="24"/>
+          <w:lang w:val="es-UY"/>
+        </w:rPr>
+        <w:t xml:space="preserve">, </w:t>
+      </w:r>
+      <w:proofErr w:type="spellStart"/>
+      <w:r>
+        <w:rPr>
+          <w:sz w:val="24"/>
+          <w:lang w:val="es-UY"/>
+        </w:rPr>
+        <w:t>estado_reserva</w:t>
+      </w:r>
+      <w:proofErr w:type="spellEnd"/>
+      <w:r>
+        <w:rPr>
+          <w:sz w:val="24"/>
+          <w:lang w:val="es-UY"/>
+        </w:rPr>
+        <w:t xml:space="preserve">, </w:t>
+      </w:r>
+      <w:proofErr w:type="spellStart"/>
+      <w:r>
+        <w:rPr>
+          <w:sz w:val="24"/>
+          <w:lang w:val="es-UY"/>
+        </w:rPr>
+        <w:t>extras_reserva</w:t>
+      </w:r>
+      <w:proofErr w:type="spellEnd"/>
+      <w:r>
+        <w:rPr>
+          <w:sz w:val="24"/>
+          <w:lang w:val="es-UY"/>
+        </w:rPr>
+        <w:t xml:space="preserve">, </w:t>
+      </w:r>
+      <w:proofErr w:type="spellStart"/>
+      <w:r>
+        <w:rPr>
+          <w:sz w:val="24"/>
+          <w:lang w:val="es-UY"/>
+        </w:rPr>
+        <w:t>modalidad_pago_reserva</w:t>
+      </w:r>
+      <w:proofErr w:type="spellEnd"/>
+      <w:r>
+        <w:rPr>
+          <w:sz w:val="24"/>
+          <w:lang w:val="es-UY"/>
+        </w:rPr>
+        <w:t xml:space="preserve">, </w:t>
+      </w:r>
+      <w:proofErr w:type="spellStart"/>
+      <w:r>
+        <w:rPr>
+          <w:sz w:val="24"/>
+          <w:lang w:val="es-UY"/>
+        </w:rPr>
+        <w:t>precio_reserva</w:t>
+      </w:r>
+      <w:proofErr w:type="spellEnd"/>
+      <w:r>
+        <w:rPr>
+          <w:sz w:val="24"/>
+          <w:lang w:val="es-UY"/>
+        </w:rPr>
+        <w:t>)</w:t>
+      </w:r>
+    </w:p>
+    <w:p>
+      <w:pPr>
+        <w:rPr>
+          <w:sz w:val="24"/>
+          <w:u w:val="single"/>
+          <w:lang w:val="es-UY"/>
+        </w:rPr>
+      </w:pPr>
+      <w:proofErr w:type="spellStart"/>
+      <w:proofErr w:type="gramStart"/>
+      <w:r>
+        <w:rPr>
+          <w:sz w:val="24"/>
+          <w:lang w:val="es-UY"/>
+        </w:rPr>
+        <w:t>ConfPago</w:t>
+      </w:r>
+      <w:proofErr w:type="spellEnd"/>
+      <w:r>
+        <w:rPr>
+          <w:sz w:val="24"/>
+          <w:lang w:val="es-UY"/>
+        </w:rPr>
+        <w:t>(</w:t>
+      </w:r>
+      <w:proofErr w:type="spellStart"/>
+      <w:proofErr w:type="gramEnd"/>
+      <w:r>
+        <w:rPr>
+          <w:b/>
+          <w:sz w:val="24"/>
+          <w:u w:val="single"/>
+          <w:lang w:val="es-UY"/>
+        </w:rPr>
+        <w:t>tipo_hab</w:t>
+      </w:r>
+      <w:proofErr w:type="spellEnd"/>
+      <w:r>
+        <w:rPr>
+          <w:sz w:val="24"/>
+          <w:lang w:val="es-UY"/>
+        </w:rPr>
+        <w:t>,</w:t>
+      </w:r>
+      <w:r>
+        <w:rPr>
+          <w:sz w:val="24"/>
+          <w:lang w:val="es-UY"/>
+        </w:rPr>
+        <w:t xml:space="preserve"> </w:t>
+      </w:r>
+      <w:proofErr w:type="spellStart"/>
+      <w:r>
+        <w:rPr>
+          <w:b/>
+          <w:sz w:val="24"/>
+          <w:u w:val="single"/>
+          <w:lang w:val="es-UY"/>
+        </w:rPr>
+        <w:t>n</w:t>
+      </w:r>
+      <w:r>
+        <w:rPr>
+          <w:b/>
+          <w:sz w:val="24"/>
+          <w:u w:val="single"/>
+          <w:lang w:val="es-UY"/>
+        </w:rPr>
+        <w:t>um_</w:t>
+      </w:r>
+      <w:r>
+        <w:rPr>
+          <w:b/>
+          <w:sz w:val="24"/>
+          <w:u w:val="single"/>
+          <w:lang w:val="es-UY"/>
+        </w:rPr>
+        <w:t>hab</w:t>
+      </w:r>
+      <w:proofErr w:type="spellEnd"/>
+      <w:r>
+        <w:rPr>
+          <w:sz w:val="24"/>
+          <w:szCs w:val="24"/>
+          <w:lang w:val="es-UY"/>
+        </w:rPr>
+        <w:t xml:space="preserve">, </w:t>
+      </w:r>
+      <w:proofErr w:type="spellStart"/>
+      <w:r>
+        <w:rPr>
+          <w:b/>
+          <w:sz w:val="24"/>
+          <w:szCs w:val="24"/>
+          <w:u w:val="single"/>
+          <w:lang w:val="es-UY"/>
+        </w:rPr>
+        <w:t>momento_partida</w:t>
+      </w:r>
+      <w:proofErr w:type="spellEnd"/>
+      <w:r>
+        <w:rPr>
+          <w:sz w:val="24"/>
+          <w:lang w:val="es-UY"/>
+        </w:rPr>
+        <w:t>,</w:t>
+      </w:r>
+      <w:r>
+        <w:rPr>
+          <w:sz w:val="24"/>
+          <w:lang w:val="es-UY"/>
+        </w:rPr>
+        <w:t xml:space="preserve"> </w:t>
+      </w:r>
+      <w:proofErr w:type="spellStart"/>
+      <w:r>
+        <w:rPr>
           <w:b/>
           <w:sz w:val="24"/>
           <w:u w:val="single"/>
@@ -442,9 +734,10 @@
       <w:r>
         <w:rPr>
           <w:sz w:val="24"/>
-          <w:lang w:val="es-UY"/>
-        </w:rPr>
-        <w:t xml:space="preserve">, </w:t>
+          <w:u w:val="single"/>
+          <w:lang w:val="es-UY"/>
+        </w:rPr>
+        <w:t>,</w:t>
       </w:r>
       <w:r>
         <w:rPr>
@@ -453,6 +746,335 @@
         </w:rPr>
         <w:t xml:space="preserve"> </w:t>
       </w:r>
+      <w:proofErr w:type="spellStart"/>
+      <w:r>
+        <w:rPr>
+          <w:sz w:val="24"/>
+          <w:lang w:val="es-UY"/>
+        </w:rPr>
+        <w:t>ci_cliente</w:t>
+      </w:r>
+      <w:proofErr w:type="spellEnd"/>
+      <w:r>
+        <w:rPr>
+          <w:sz w:val="24"/>
+          <w:lang w:val="es-UY"/>
+        </w:rPr>
+        <w:t>)</w:t>
+      </w:r>
+    </w:p>
+    <w:p>
+      <w:pPr>
+        <w:rPr>
+          <w:sz w:val="24"/>
+          <w:lang w:val="es-UY"/>
+        </w:rPr>
+      </w:pPr>
+      <w:proofErr w:type="gramStart"/>
+      <w:r>
+        <w:rPr>
+          <w:sz w:val="24"/>
+          <w:lang w:val="es-UY"/>
+        </w:rPr>
+        <w:t>Pertenece(</w:t>
+      </w:r>
+      <w:proofErr w:type="spellStart"/>
+      <w:proofErr w:type="gramEnd"/>
+      <w:r>
+        <w:rPr>
+          <w:b/>
+          <w:sz w:val="24"/>
+          <w:u w:val="single"/>
+          <w:lang w:val="es-UY"/>
+        </w:rPr>
+        <w:t>num_mascota</w:t>
+      </w:r>
+      <w:proofErr w:type="spellEnd"/>
+      <w:r>
+        <w:rPr>
+          <w:sz w:val="24"/>
+          <w:lang w:val="es-UY"/>
+        </w:rPr>
+        <w:t xml:space="preserve">, </w:t>
+      </w:r>
+      <w:proofErr w:type="spellStart"/>
+      <w:r>
+        <w:rPr>
+          <w:sz w:val="24"/>
+          <w:lang w:val="es-UY"/>
+        </w:rPr>
+        <w:t>ci_cliente</w:t>
+      </w:r>
+      <w:proofErr w:type="spellEnd"/>
+      <w:r>
+        <w:rPr>
+          <w:sz w:val="24"/>
+          <w:lang w:val="es-UY"/>
+        </w:rPr>
+        <w:t>)</w:t>
+      </w:r>
+    </w:p>
+    <w:p>
+      <w:pPr>
+        <w:rPr>
+          <w:sz w:val="24"/>
+          <w:lang w:val="es-UY"/>
+        </w:rPr>
+      </w:pPr>
+      <w:proofErr w:type="gramStart"/>
+      <w:r>
+        <w:rPr>
+          <w:sz w:val="24"/>
+          <w:lang w:val="es-UY"/>
+        </w:rPr>
+        <w:t>Mascota(</w:t>
+      </w:r>
+      <w:proofErr w:type="spellStart"/>
+      <w:proofErr w:type="gramEnd"/>
+      <w:r>
+        <w:rPr>
+          <w:b/>
+          <w:sz w:val="24"/>
+          <w:u w:val="single"/>
+          <w:lang w:val="es-UY"/>
+        </w:rPr>
+        <w:t>num_mascota</w:t>
+      </w:r>
+      <w:proofErr w:type="spellEnd"/>
+      <w:r>
+        <w:rPr>
+          <w:sz w:val="24"/>
+          <w:lang w:val="es-UY"/>
+        </w:rPr>
+        <w:t xml:space="preserve">, </w:t>
+      </w:r>
+      <w:proofErr w:type="spellStart"/>
+      <w:r>
+        <w:rPr>
+          <w:sz w:val="24"/>
+          <w:lang w:val="es-UY"/>
+        </w:rPr>
+        <w:t>nombre_mascota</w:t>
+      </w:r>
+      <w:proofErr w:type="spellEnd"/>
+      <w:r>
+        <w:rPr>
+          <w:sz w:val="24"/>
+          <w:lang w:val="es-UY"/>
+        </w:rPr>
+        <w:t xml:space="preserve">, </w:t>
+      </w:r>
+      <w:proofErr w:type="spellStart"/>
+      <w:r>
+        <w:rPr>
+          <w:sz w:val="24"/>
+          <w:lang w:val="es-UY"/>
+        </w:rPr>
+        <w:t>raza_mascota</w:t>
+      </w:r>
+      <w:proofErr w:type="spellEnd"/>
+      <w:r>
+        <w:rPr>
+          <w:sz w:val="24"/>
+          <w:lang w:val="es-UY"/>
+        </w:rPr>
+        <w:t xml:space="preserve">, </w:t>
+      </w:r>
+      <w:proofErr w:type="spellStart"/>
+      <w:r>
+        <w:rPr>
+          <w:sz w:val="24"/>
+          <w:lang w:val="es-UY"/>
+        </w:rPr>
+        <w:t>sexo_mascota</w:t>
+      </w:r>
+      <w:proofErr w:type="spellEnd"/>
+      <w:r>
+        <w:rPr>
+          <w:sz w:val="24"/>
+          <w:lang w:val="es-UY"/>
+        </w:rPr>
+        <w:t xml:space="preserve">, </w:t>
+      </w:r>
+      <w:proofErr w:type="spellStart"/>
+      <w:r>
+        <w:rPr>
+          <w:sz w:val="24"/>
+          <w:lang w:val="es-UY"/>
+        </w:rPr>
+        <w:t>peso_mascota</w:t>
+      </w:r>
+      <w:proofErr w:type="spellEnd"/>
+      <w:r>
+        <w:rPr>
+          <w:sz w:val="24"/>
+          <w:lang w:val="es-UY"/>
+        </w:rPr>
+        <w:t xml:space="preserve">, </w:t>
+      </w:r>
+      <w:proofErr w:type="spellStart"/>
+      <w:r>
+        <w:rPr>
+          <w:sz w:val="24"/>
+          <w:lang w:val="es-UY"/>
+        </w:rPr>
+        <w:t>fnac_mascota</w:t>
+      </w:r>
+      <w:proofErr w:type="spellEnd"/>
+      <w:r>
+        <w:rPr>
+          <w:sz w:val="24"/>
+          <w:lang w:val="es-UY"/>
+        </w:rPr>
+        <w:t xml:space="preserve">, </w:t>
+      </w:r>
+      <w:proofErr w:type="spellStart"/>
+      <w:r>
+        <w:rPr>
+          <w:sz w:val="24"/>
+          <w:lang w:val="es-UY"/>
+        </w:rPr>
+        <w:t>vacunas_mascota</w:t>
+      </w:r>
+      <w:proofErr w:type="spellEnd"/>
+      <w:r>
+        <w:rPr>
+          <w:sz w:val="24"/>
+          <w:lang w:val="es-UY"/>
+        </w:rPr>
+        <w:t xml:space="preserve">, </w:t>
+      </w:r>
+      <w:proofErr w:type="spellStart"/>
+      <w:r>
+        <w:rPr>
+          <w:sz w:val="24"/>
+          <w:lang w:val="es-UY"/>
+        </w:rPr>
+        <w:t>toma_medicacion_mascota</w:t>
+      </w:r>
+      <w:proofErr w:type="spellEnd"/>
+      <w:r>
+        <w:rPr>
+          <w:sz w:val="24"/>
+          <w:lang w:val="es-UY"/>
+        </w:rPr>
+        <w:t xml:space="preserve">, </w:t>
+      </w:r>
+      <w:proofErr w:type="spellStart"/>
+      <w:r>
+        <w:rPr>
+          <w:sz w:val="24"/>
+          <w:lang w:val="es-UY"/>
+        </w:rPr>
+        <w:t>medicaciones_mascota</w:t>
+      </w:r>
+      <w:proofErr w:type="spellEnd"/>
+      <w:r>
+        <w:rPr>
+          <w:sz w:val="24"/>
+          <w:lang w:val="es-UY"/>
+        </w:rPr>
+        <w:t xml:space="preserve">, </w:t>
+      </w:r>
+      <w:proofErr w:type="spellStart"/>
+      <w:r>
+        <w:rPr>
+          <w:sz w:val="24"/>
+          <w:lang w:val="es-UY"/>
+        </w:rPr>
+        <w:t>dosis_med_mascota</w:t>
+      </w:r>
+      <w:proofErr w:type="spellEnd"/>
+      <w:r>
+        <w:rPr>
+          <w:sz w:val="24"/>
+          <w:lang w:val="es-UY"/>
+        </w:rPr>
+        <w:t xml:space="preserve">, </w:t>
+      </w:r>
+      <w:proofErr w:type="spellStart"/>
+      <w:r>
+        <w:rPr>
+          <w:sz w:val="24"/>
+          <w:lang w:val="es-UY"/>
+        </w:rPr>
+        <w:t>horario_med_mascota</w:t>
+      </w:r>
+      <w:proofErr w:type="spellEnd"/>
+      <w:r>
+        <w:rPr>
+          <w:sz w:val="24"/>
+          <w:lang w:val="es-UY"/>
+        </w:rPr>
+        <w:t xml:space="preserve">, </w:t>
+      </w:r>
+      <w:proofErr w:type="spellStart"/>
+      <w:r>
+        <w:rPr>
+          <w:sz w:val="24"/>
+          <w:lang w:val="es-UY"/>
+        </w:rPr>
+        <w:t>complementos_mascota</w:t>
+      </w:r>
+      <w:proofErr w:type="spellEnd"/>
+      <w:r>
+        <w:rPr>
+          <w:sz w:val="24"/>
+          <w:lang w:val="es-UY"/>
+        </w:rPr>
+        <w:t>)</w:t>
+      </w:r>
+    </w:p>
+    <w:p>
+      <w:pPr>
+        <w:rPr>
+          <w:sz w:val="24"/>
+          <w:lang w:val="es-UY"/>
+        </w:rPr>
+      </w:pPr>
+      <w:proofErr w:type="gramStart"/>
+      <w:r>
+        <w:rPr>
+          <w:sz w:val="24"/>
+          <w:lang w:val="es-UY"/>
+        </w:rPr>
+        <w:t>Camioneta(</w:t>
+      </w:r>
+      <w:proofErr w:type="spellStart"/>
+      <w:proofErr w:type="gramEnd"/>
+      <w:r>
+        <w:rPr>
+          <w:b/>
+          <w:sz w:val="24"/>
+          <w:u w:val="single"/>
+          <w:lang w:val="es-UY"/>
+        </w:rPr>
+        <w:t>matricula_camioneta</w:t>
+      </w:r>
+      <w:proofErr w:type="spellEnd"/>
+      <w:r>
+        <w:rPr>
+          <w:sz w:val="24"/>
+          <w:lang w:val="es-UY"/>
+        </w:rPr>
+        <w:t xml:space="preserve">, </w:t>
+      </w:r>
+      <w:proofErr w:type="spellStart"/>
+      <w:r>
+        <w:rPr>
+          <w:sz w:val="24"/>
+          <w:lang w:val="es-UY"/>
+        </w:rPr>
+        <w:t>marca_camioneta</w:t>
+      </w:r>
+      <w:proofErr w:type="spellEnd"/>
+      <w:r>
+        <w:rPr>
+          <w:sz w:val="24"/>
+          <w:lang w:val="es-UY"/>
+        </w:rPr>
+        <w:t>,</w:t>
+      </w:r>
       <w:r>
         <w:rPr>
           <w:sz w:val="24"/>
@@ -466,39 +1088,65 @@
           <w:sz w:val="24"/>
           <w:lang w:val="es-UY"/>
         </w:rPr>
-        <w:t>ci_cliente</w:t>
-      </w:r>
-      <w:proofErr w:type="spellEnd"/>
-      <w:r>
-        <w:rPr>
-          <w:sz w:val="24"/>
-          <w:lang w:val="es-UY"/>
-        </w:rPr>
-        <w:t xml:space="preserve">,  </w:t>
-      </w:r>
-      <w:proofErr w:type="spellStart"/>
-      <w:r>
-        <w:rPr>
-          <w:sz w:val="24"/>
-          <w:lang w:val="es-UY"/>
-        </w:rPr>
-        <w:t>ci_empleado</w:t>
-      </w:r>
-      <w:proofErr w:type="spellEnd"/>
-      <w:r>
-        <w:rPr>
-          <w:sz w:val="24"/>
-          <w:lang w:val="es-UY"/>
-        </w:rPr>
-        <w:t xml:space="preserve">, </w:t>
-      </w:r>
-      <w:proofErr w:type="spellStart"/>
-      <w:r>
-        <w:rPr>
-          <w:sz w:val="24"/>
-          <w:lang w:val="es-UY"/>
-        </w:rPr>
-        <w:t>num_reserva</w:t>
+        <w:t>modelo_</w:t>
+      </w:r>
+      <w:r>
+        <w:rPr>
+          <w:sz w:val="24"/>
+          <w:lang w:val="es-UY"/>
+        </w:rPr>
+        <w:t>camioneta</w:t>
+      </w:r>
+      <w:proofErr w:type="spellEnd"/>
+      <w:r>
+        <w:rPr>
+          <w:sz w:val="24"/>
+          <w:lang w:val="es-UY"/>
+        </w:rPr>
+        <w:t xml:space="preserve">, </w:t>
+      </w:r>
+      <w:proofErr w:type="spellStart"/>
+      <w:r>
+        <w:rPr>
+          <w:sz w:val="24"/>
+          <w:lang w:val="es-UY"/>
+        </w:rPr>
+        <w:t>capacidad_camioneta</w:t>
+      </w:r>
+      <w:proofErr w:type="spellEnd"/>
+      <w:r>
+        <w:rPr>
+          <w:sz w:val="24"/>
+          <w:lang w:val="es-UY"/>
+        </w:rPr>
+        <w:t>)</w:t>
+      </w:r>
+    </w:p>
+    <w:p>
+      <w:pPr>
+        <w:rPr>
+          <w:sz w:val="24"/>
+          <w:lang w:val="es-UY"/>
+        </w:rPr>
+      </w:pPr>
+      <w:proofErr w:type="gramStart"/>
+      <w:r>
+        <w:rPr>
+          <w:sz w:val="24"/>
+          <w:lang w:val="es-UY"/>
+        </w:rPr>
+        <w:t>Transporta(</w:t>
+      </w:r>
+      <w:proofErr w:type="spellStart"/>
+      <w:proofErr w:type="gramEnd"/>
+      <w:r>
+        <w:rPr>
+          <w:b/>
+          <w:sz w:val="24"/>
+          <w:u w:val="single"/>
+          <w:lang w:val="es-UY"/>
+        </w:rPr>
+        <w:t>num_mascota</w:t>
       </w:r>
       <w:proofErr w:type="spellEnd"/>
       <w:r>
@@ -510,82 +1158,61 @@
       </w:r>
       <w:r>
         <w:rPr>
+          <w:b/>
+          <w:sz w:val="24"/>
+          <w:u w:val="single"/>
+          <w:lang w:val="es-UY"/>
+        </w:rPr>
+        <w:t xml:space="preserve"> momento _</w:t>
+      </w:r>
+      <w:proofErr w:type="spellStart"/>
+      <w:r>
+        <w:rPr>
+          <w:b/>
+          <w:sz w:val="24"/>
+          <w:u w:val="single"/>
+          <w:lang w:val="es-UY"/>
+        </w:rPr>
+        <w:t>creado_</w:t>
+      </w:r>
+      <w:r>
+        <w:rPr>
+          <w:b/>
+          <w:sz w:val="24"/>
+          <w:u w:val="single"/>
+          <w:lang w:val="es-UY"/>
+        </w:rPr>
+        <w:t>transporte</w:t>
+      </w:r>
+      <w:proofErr w:type="spellEnd"/>
+      <w:r>
+        <w:rPr>
+          <w:sz w:val="24"/>
+          <w:lang w:val="es-UY"/>
+        </w:rPr>
+        <w:t>,</w:t>
+      </w:r>
+      <w:r>
+        <w:rPr>
           <w:sz w:val="24"/>
           <w:lang w:val="es-UY"/>
         </w:rPr>
         <w:t xml:space="preserve"> </w:t>
       </w:r>
-      <w:proofErr w:type="spellStart"/>
-      <w:r>
-        <w:rPr>
-          <w:sz w:val="24"/>
-          <w:lang w:val="es-UY"/>
-        </w:rPr>
-        <w:t>momento_reserva</w:t>
-      </w:r>
-      <w:proofErr w:type="spellEnd"/>
-      <w:r>
-        <w:rPr>
-          <w:sz w:val="24"/>
-          <w:lang w:val="es-UY"/>
-        </w:rPr>
-        <w:t xml:space="preserve">, </w:t>
-      </w:r>
-      <w:proofErr w:type="spellStart"/>
-      <w:r>
-        <w:rPr>
-          <w:sz w:val="24"/>
-          <w:lang w:val="es-UY"/>
-        </w:rPr>
-        <w:t>estado_reserva</w:t>
-      </w:r>
-      <w:proofErr w:type="spellEnd"/>
-      <w:r>
-        <w:rPr>
-          <w:sz w:val="24"/>
-          <w:lang w:val="es-UY"/>
-        </w:rPr>
-        <w:t xml:space="preserve">, </w:t>
-      </w:r>
-      <w:proofErr w:type="spellStart"/>
-      <w:r>
-        <w:rPr>
-          <w:sz w:val="24"/>
-          <w:lang w:val="es-UY"/>
-        </w:rPr>
-        <w:t>extras_reserva</w:t>
-      </w:r>
-      <w:proofErr w:type="spellEnd"/>
-      <w:r>
-        <w:rPr>
-          <w:sz w:val="24"/>
-          <w:lang w:val="es-UY"/>
-        </w:rPr>
-        <w:t xml:space="preserve">, </w:t>
-      </w:r>
-      <w:proofErr w:type="spellStart"/>
-      <w:r>
-        <w:rPr>
-          <w:sz w:val="24"/>
-          <w:lang w:val="es-UY"/>
-        </w:rPr>
-        <w:t>modalidad_pago_reserva</w:t>
-      </w:r>
-      <w:proofErr w:type="spellEnd"/>
-      <w:r>
-        <w:rPr>
-          <w:sz w:val="24"/>
-          <w:lang w:val="es-UY"/>
-        </w:rPr>
-        <w:t xml:space="preserve">, </w:t>
-      </w:r>
-      <w:proofErr w:type="spellStart"/>
-      <w:r>
-        <w:rPr>
-          <w:sz w:val="24"/>
-          <w:lang w:val="es-UY"/>
-        </w:rPr>
-        <w:t>precio_reserva</w:t>
+      <w:r>
+        <w:rPr>
+          <w:sz w:val="24"/>
+          <w:lang w:val="es-UY"/>
+        </w:rPr>
+        <w:t xml:space="preserve"> </w:t>
+      </w:r>
+      <w:proofErr w:type="spellStart"/>
+      <w:r>
+        <w:rPr>
+          <w:sz w:val="24"/>
+          <w:lang w:val="es-UY"/>
+        </w:rPr>
+        <w:t>matricula_camioneta</w:t>
       </w:r>
       <w:proofErr w:type="spellEnd"/>
       <w:r>
@@ -600,20 +1227,25 @@
       <w:pPr>
         <w:rPr>
           <w:sz w:val="24"/>
-          <w:u w:val="single"/>
-          <w:lang w:val="es-UY"/>
-        </w:rPr>
-      </w:pPr>
-      <w:proofErr w:type="spellStart"/>
-      <w:proofErr w:type="gramStart"/>
-      <w:r>
-        <w:rPr>
-          <w:sz w:val="24"/>
-          <w:lang w:val="es-UY"/>
-        </w:rPr>
-        <w:t>ConfPago</w:t>
-      </w:r>
-      <w:proofErr w:type="spellEnd"/>
+          <w:lang w:val="es-UY"/>
+        </w:rPr>
+      </w:pPr>
+      <w:r>
+        <w:rPr>
+          <w:sz w:val="24"/>
+          <w:lang w:val="es-UY"/>
+        </w:rPr>
+        <w:t>Recibe</w:t>
+      </w:r>
+      <w:bookmarkStart w:id="0" w:name="_GoBack"/>
+      <w:bookmarkEnd w:id="0"/>
+      <w:r>
+        <w:rPr>
+          <w:sz w:val="24"/>
+          <w:lang w:val="es-UY"/>
+        </w:rPr>
+        <w:t xml:space="preserve"> </w:t>
+      </w:r>
       <w:r>
         <w:rPr>
           <w:sz w:val="24"/>
@@ -622,154 +1254,6 @@
         <w:t>(</w:t>
       </w:r>
       <w:proofErr w:type="spellStart"/>
-      <w:proofErr w:type="gramEnd"/>
-      <w:r>
-        <w:rPr>
-          <w:b/>
-          <w:sz w:val="24"/>
-          <w:u w:val="single"/>
-          <w:lang w:val="es-UY"/>
-        </w:rPr>
-        <w:t>tipo_hab</w:t>
-      </w:r>
-      <w:proofErr w:type="spellEnd"/>
-      <w:r>
-        <w:rPr>
-          <w:sz w:val="24"/>
-          <w:lang w:val="es-UY"/>
-        </w:rPr>
-        <w:t>,</w:t>
-      </w:r>
-      <w:r>
-        <w:rPr>
-          <w:sz w:val="24"/>
-          <w:lang w:val="es-UY"/>
-        </w:rPr>
-        <w:t xml:space="preserve"> </w:t>
-      </w:r>
-      <w:proofErr w:type="spellStart"/>
-      <w:r>
-        <w:rPr>
-          <w:b/>
-          <w:sz w:val="24"/>
-          <w:u w:val="single"/>
-          <w:lang w:val="es-UY"/>
-        </w:rPr>
-        <w:t>n</w:t>
-      </w:r>
-      <w:r>
-        <w:rPr>
-          <w:b/>
-          <w:sz w:val="24"/>
-          <w:u w:val="single"/>
-          <w:lang w:val="es-UY"/>
-        </w:rPr>
-        <w:t>um_</w:t>
-      </w:r>
-      <w:r>
-        <w:rPr>
-          <w:b/>
-          <w:sz w:val="24"/>
-          <w:u w:val="single"/>
-          <w:lang w:val="es-UY"/>
-        </w:rPr>
-        <w:t>hab</w:t>
-      </w:r>
-      <w:proofErr w:type="spellEnd"/>
-      <w:r>
-        <w:rPr>
-          <w:sz w:val="24"/>
-          <w:szCs w:val="24"/>
-          <w:lang w:val="es-UY"/>
-        </w:rPr>
-        <w:t xml:space="preserve">, </w:t>
-      </w:r>
-      <w:proofErr w:type="spellStart"/>
-      <w:r>
-        <w:rPr>
-          <w:b/>
-          <w:sz w:val="24"/>
-          <w:szCs w:val="24"/>
-          <w:u w:val="single"/>
-          <w:lang w:val="es-UY"/>
-        </w:rPr>
-        <w:t>momento_partida</w:t>
-      </w:r>
-      <w:proofErr w:type="spellEnd"/>
-      <w:r>
-        <w:rPr>
-          <w:sz w:val="24"/>
-          <w:lang w:val="es-UY"/>
-        </w:rPr>
-        <w:t>,</w:t>
-      </w:r>
-      <w:r>
-        <w:rPr>
-          <w:sz w:val="24"/>
-          <w:lang w:val="es-UY"/>
-        </w:rPr>
-        <w:t xml:space="preserve"> </w:t>
-      </w:r>
-      <w:proofErr w:type="spellStart"/>
-      <w:r>
-        <w:rPr>
-          <w:b/>
-          <w:sz w:val="24"/>
-          <w:u w:val="single"/>
-          <w:lang w:val="es-UY"/>
-        </w:rPr>
-        <w:t>momento_arribo</w:t>
-      </w:r>
-      <w:proofErr w:type="spellEnd"/>
-      <w:r>
-        <w:rPr>
-          <w:sz w:val="24"/>
-          <w:u w:val="single"/>
-          <w:lang w:val="es-UY"/>
-        </w:rPr>
-        <w:t>,</w:t>
-      </w:r>
-      <w:r>
-        <w:rPr>
-          <w:sz w:val="24"/>
-          <w:lang w:val="es-UY"/>
-        </w:rPr>
-        <w:t xml:space="preserve"> </w:t>
-      </w:r>
-      <w:proofErr w:type="spellStart"/>
-      <w:r>
-        <w:rPr>
-          <w:sz w:val="24"/>
-          <w:lang w:val="es-UY"/>
-        </w:rPr>
-        <w:t>ci_cliente</w:t>
-      </w:r>
-      <w:proofErr w:type="spellEnd"/>
-      <w:r>
-        <w:rPr>
-          <w:sz w:val="24"/>
-          <w:lang w:val="es-UY"/>
-        </w:rPr>
-        <w:t>)</w:t>
-      </w:r>
-    </w:p>
-    <w:p>
-      <w:pPr>
-        <w:rPr>
-          <w:sz w:val="24"/>
-          <w:lang w:val="es-UY"/>
-        </w:rPr>
-      </w:pPr>
-      <w:proofErr w:type="gramStart"/>
-      <w:r>
-        <w:rPr>
-          <w:sz w:val="24"/>
-          <w:lang w:val="es-UY"/>
-        </w:rPr>
-        <w:t>Pertenece(</w:t>
-      </w:r>
-      <w:proofErr w:type="spellStart"/>
-      <w:proofErr w:type="gramEnd"/>
       <w:r>
         <w:rPr>
           <w:b/>
@@ -790,463 +1274,12 @@
       <w:proofErr w:type="spellStart"/>
       <w:r>
         <w:rPr>
-          <w:sz w:val="24"/>
-          <w:lang w:val="es-UY"/>
-        </w:rPr>
-        <w:t>ci_cliente</w:t>
-      </w:r>
-      <w:proofErr w:type="spellEnd"/>
-      <w:r>
-        <w:rPr>
-          <w:sz w:val="24"/>
-          <w:lang w:val="es-UY"/>
-        </w:rPr>
-        <w:t>)</w:t>
-      </w:r>
-    </w:p>
-    <w:p>
-      <w:pPr>
-        <w:rPr>
-          <w:sz w:val="24"/>
-          <w:lang w:val="es-UY"/>
-        </w:rPr>
-      </w:pPr>
-      <w:proofErr w:type="gramStart"/>
-      <w:r>
-        <w:rPr>
-          <w:sz w:val="24"/>
-          <w:lang w:val="es-UY"/>
-        </w:rPr>
-        <w:t>Mascota(</w:t>
-      </w:r>
-      <w:proofErr w:type="spellStart"/>
-      <w:proofErr w:type="gramEnd"/>
-      <w:r>
-        <w:rPr>
-          <w:b/>
-          <w:sz w:val="24"/>
-          <w:u w:val="single"/>
-          <w:lang w:val="es-UY"/>
-        </w:rPr>
-        <w:t>num_mascota</w:t>
-      </w:r>
-      <w:proofErr w:type="spellEnd"/>
-      <w:r>
-        <w:rPr>
-          <w:sz w:val="24"/>
-          <w:lang w:val="es-UY"/>
-        </w:rPr>
-        <w:t xml:space="preserve">, </w:t>
-      </w:r>
-      <w:proofErr w:type="spellStart"/>
-      <w:r>
-        <w:rPr>
-          <w:sz w:val="24"/>
-          <w:lang w:val="es-UY"/>
-        </w:rPr>
-        <w:t>nombre_mascota</w:t>
-      </w:r>
-      <w:proofErr w:type="spellEnd"/>
-      <w:r>
-        <w:rPr>
-          <w:sz w:val="24"/>
-          <w:lang w:val="es-UY"/>
-        </w:rPr>
-        <w:t xml:space="preserve">, </w:t>
-      </w:r>
-      <w:proofErr w:type="spellStart"/>
-      <w:r>
-        <w:rPr>
-          <w:sz w:val="24"/>
-          <w:lang w:val="es-UY"/>
-        </w:rPr>
-        <w:t>raza_mascota</w:t>
-      </w:r>
-      <w:proofErr w:type="spellEnd"/>
-      <w:r>
-        <w:rPr>
-          <w:sz w:val="24"/>
-          <w:lang w:val="es-UY"/>
-        </w:rPr>
-        <w:t xml:space="preserve">, </w:t>
-      </w:r>
-      <w:proofErr w:type="spellStart"/>
-      <w:r>
-        <w:rPr>
-          <w:sz w:val="24"/>
-          <w:lang w:val="es-UY"/>
-        </w:rPr>
-        <w:t>sexo_mascota</w:t>
-      </w:r>
-      <w:proofErr w:type="spellEnd"/>
-      <w:r>
-        <w:rPr>
-          <w:sz w:val="24"/>
-          <w:lang w:val="es-UY"/>
-        </w:rPr>
-        <w:t xml:space="preserve">, </w:t>
-      </w:r>
-      <w:proofErr w:type="spellStart"/>
-      <w:r>
-        <w:rPr>
-          <w:sz w:val="24"/>
-          <w:lang w:val="es-UY"/>
-        </w:rPr>
-        <w:t>peso_mascota</w:t>
-      </w:r>
-      <w:proofErr w:type="spellEnd"/>
-      <w:r>
-        <w:rPr>
-          <w:sz w:val="24"/>
-          <w:lang w:val="es-UY"/>
-        </w:rPr>
-        <w:t xml:space="preserve">, </w:t>
-      </w:r>
-      <w:proofErr w:type="spellStart"/>
-      <w:r>
-        <w:rPr>
-          <w:sz w:val="24"/>
-          <w:lang w:val="es-UY"/>
-        </w:rPr>
-        <w:t>fnac_mascota</w:t>
-      </w:r>
-      <w:proofErr w:type="spellEnd"/>
-      <w:r>
-        <w:rPr>
-          <w:sz w:val="24"/>
-          <w:lang w:val="es-UY"/>
-        </w:rPr>
-        <w:t xml:space="preserve">, </w:t>
-      </w:r>
-      <w:proofErr w:type="spellStart"/>
-      <w:r>
-        <w:rPr>
-          <w:sz w:val="24"/>
-          <w:lang w:val="es-UY"/>
-        </w:rPr>
-        <w:t>vacunas_mascota</w:t>
-      </w:r>
-      <w:proofErr w:type="spellEnd"/>
-      <w:r>
-        <w:rPr>
-          <w:sz w:val="24"/>
-          <w:lang w:val="es-UY"/>
-        </w:rPr>
-        <w:t xml:space="preserve">, </w:t>
-      </w:r>
-      <w:proofErr w:type="spellStart"/>
-      <w:r>
-        <w:rPr>
-          <w:sz w:val="24"/>
-          <w:lang w:val="es-UY"/>
-        </w:rPr>
-        <w:t>toma_medicacion_mascota</w:t>
-      </w:r>
-      <w:proofErr w:type="spellEnd"/>
-      <w:r>
-        <w:rPr>
-          <w:sz w:val="24"/>
-          <w:lang w:val="es-UY"/>
-        </w:rPr>
-        <w:t xml:space="preserve">, </w:t>
-      </w:r>
-      <w:proofErr w:type="spellStart"/>
-      <w:r>
-        <w:rPr>
-          <w:sz w:val="24"/>
-          <w:lang w:val="es-UY"/>
-        </w:rPr>
-        <w:t>medicaciones_mascota</w:t>
-      </w:r>
-      <w:proofErr w:type="spellEnd"/>
-      <w:r>
-        <w:rPr>
-          <w:sz w:val="24"/>
-          <w:lang w:val="es-UY"/>
-        </w:rPr>
-        <w:t xml:space="preserve">, </w:t>
-      </w:r>
-      <w:proofErr w:type="spellStart"/>
-      <w:r>
-        <w:rPr>
-          <w:sz w:val="24"/>
-          <w:lang w:val="es-UY"/>
-        </w:rPr>
-        <w:t>dosis_med_mascota</w:t>
-      </w:r>
-      <w:proofErr w:type="spellEnd"/>
-      <w:r>
-        <w:rPr>
-          <w:sz w:val="24"/>
-          <w:lang w:val="es-UY"/>
-        </w:rPr>
-        <w:t xml:space="preserve">, </w:t>
-      </w:r>
-      <w:proofErr w:type="spellStart"/>
-      <w:r>
-        <w:rPr>
-          <w:sz w:val="24"/>
-          <w:lang w:val="es-UY"/>
-        </w:rPr>
-        <w:t>horario_med_mascota</w:t>
-      </w:r>
-      <w:proofErr w:type="spellEnd"/>
-      <w:r>
-        <w:rPr>
-          <w:sz w:val="24"/>
-          <w:lang w:val="es-UY"/>
-        </w:rPr>
-        <w:t xml:space="preserve">, </w:t>
-      </w:r>
-      <w:proofErr w:type="spellStart"/>
-      <w:r>
-        <w:rPr>
-          <w:sz w:val="24"/>
-          <w:lang w:val="es-UY"/>
-        </w:rPr>
-        <w:t>complementos_mascota</w:t>
-      </w:r>
-      <w:proofErr w:type="spellEnd"/>
-      <w:r>
-        <w:rPr>
-          <w:sz w:val="24"/>
-          <w:lang w:val="es-UY"/>
-        </w:rPr>
-        <w:t>)</w:t>
-      </w:r>
-    </w:p>
-    <w:p>
-      <w:pPr>
-        <w:rPr>
-          <w:sz w:val="24"/>
-          <w:lang w:val="es-UY"/>
-        </w:rPr>
-      </w:pPr>
-      <w:proofErr w:type="gramStart"/>
-      <w:r>
-        <w:rPr>
-          <w:sz w:val="24"/>
-          <w:lang w:val="es-UY"/>
-        </w:rPr>
-        <w:t>Camioneta(</w:t>
-      </w:r>
-      <w:proofErr w:type="spellStart"/>
-      <w:proofErr w:type="gramEnd"/>
-      <w:r>
-        <w:rPr>
-          <w:b/>
-          <w:sz w:val="24"/>
-          <w:u w:val="single"/>
-          <w:lang w:val="es-UY"/>
-        </w:rPr>
-        <w:t>matricula_camioneta</w:t>
-      </w:r>
-      <w:proofErr w:type="spellEnd"/>
-      <w:r>
-        <w:rPr>
-          <w:sz w:val="24"/>
-          <w:lang w:val="es-UY"/>
-        </w:rPr>
-        <w:t xml:space="preserve">, </w:t>
-      </w:r>
-      <w:proofErr w:type="spellStart"/>
-      <w:r>
-        <w:rPr>
-          <w:sz w:val="24"/>
-          <w:lang w:val="es-UY"/>
-        </w:rPr>
-        <w:t>marca_camioneta</w:t>
-      </w:r>
-      <w:proofErr w:type="spellEnd"/>
-      <w:r>
-        <w:rPr>
-          <w:sz w:val="24"/>
-          <w:lang w:val="es-UY"/>
-        </w:rPr>
-        <w:t>,</w:t>
-      </w:r>
-      <w:r>
-        <w:rPr>
-          <w:sz w:val="24"/>
-          <w:lang w:val="es-UY"/>
-        </w:rPr>
-        <w:t xml:space="preserve"> </w:t>
-      </w:r>
-      <w:proofErr w:type="spellStart"/>
-      <w:r>
-        <w:rPr>
-          <w:sz w:val="24"/>
-          <w:lang w:val="es-UY"/>
-        </w:rPr>
-        <w:t>modelo_</w:t>
-      </w:r>
-      <w:r>
-        <w:rPr>
-          <w:sz w:val="24"/>
-          <w:lang w:val="es-UY"/>
-        </w:rPr>
-        <w:t>camioneta</w:t>
-      </w:r>
-      <w:proofErr w:type="spellEnd"/>
-      <w:r>
-        <w:rPr>
-          <w:sz w:val="24"/>
-          <w:lang w:val="es-UY"/>
-        </w:rPr>
-        <w:t xml:space="preserve">, </w:t>
-      </w:r>
-      <w:proofErr w:type="spellStart"/>
-      <w:r>
-        <w:rPr>
-          <w:sz w:val="24"/>
-          <w:lang w:val="es-UY"/>
-        </w:rPr>
-        <w:t>capacidad_camioneta</w:t>
-      </w:r>
-      <w:proofErr w:type="spellEnd"/>
-      <w:r>
-        <w:rPr>
-          <w:sz w:val="24"/>
-          <w:lang w:val="es-UY"/>
-        </w:rPr>
-        <w:t>)</w:t>
-      </w:r>
-    </w:p>
-    <w:p>
-      <w:pPr>
-        <w:rPr>
-          <w:sz w:val="24"/>
-          <w:lang w:val="es-UY"/>
-        </w:rPr>
-      </w:pPr>
-      <w:proofErr w:type="gramStart"/>
-      <w:r>
-        <w:rPr>
-          <w:sz w:val="24"/>
-          <w:lang w:val="es-UY"/>
-        </w:rPr>
-        <w:t>Transporta(</w:t>
-      </w:r>
-      <w:proofErr w:type="spellStart"/>
-      <w:proofErr w:type="gramEnd"/>
-      <w:r>
-        <w:rPr>
-          <w:b/>
-          <w:sz w:val="24"/>
-          <w:u w:val="single"/>
-          <w:lang w:val="es-UY"/>
-        </w:rPr>
-        <w:t>num_mascota</w:t>
-      </w:r>
-      <w:proofErr w:type="spellEnd"/>
-      <w:r>
-        <w:rPr>
-          <w:sz w:val="24"/>
-          <w:lang w:val="es-UY"/>
-        </w:rPr>
-        <w:t>,</w:t>
-      </w:r>
-      <w:r>
-        <w:rPr>
-          <w:b/>
-          <w:sz w:val="24"/>
-          <w:u w:val="single"/>
-          <w:lang w:val="es-UY"/>
-        </w:rPr>
-        <w:t xml:space="preserve"> momento _</w:t>
-      </w:r>
-      <w:proofErr w:type="spellStart"/>
-      <w:r>
-        <w:rPr>
-          <w:b/>
-          <w:sz w:val="24"/>
-          <w:u w:val="single"/>
-          <w:lang w:val="es-UY"/>
-        </w:rPr>
-        <w:t>creado_</w:t>
-      </w:r>
-      <w:r>
-        <w:rPr>
-          <w:b/>
-          <w:sz w:val="24"/>
-          <w:u w:val="single"/>
-          <w:lang w:val="es-UY"/>
-        </w:rPr>
-        <w:t>transporte</w:t>
-      </w:r>
-      <w:proofErr w:type="spellEnd"/>
-      <w:r>
-        <w:rPr>
-          <w:sz w:val="24"/>
-          <w:lang w:val="es-UY"/>
-        </w:rPr>
-        <w:t>,</w:t>
-      </w:r>
-      <w:r>
-        <w:rPr>
-          <w:sz w:val="24"/>
-          <w:lang w:val="es-UY"/>
-        </w:rPr>
-        <w:t xml:space="preserve"> </w:t>
-      </w:r>
-      <w:r>
-        <w:rPr>
-          <w:sz w:val="24"/>
-          <w:lang w:val="es-UY"/>
-        </w:rPr>
-        <w:t xml:space="preserve"> </w:t>
-      </w:r>
-      <w:proofErr w:type="spellStart"/>
-      <w:r>
-        <w:rPr>
-          <w:sz w:val="24"/>
-          <w:lang w:val="es-UY"/>
-        </w:rPr>
-        <w:t>matricula_camioneta</w:t>
-      </w:r>
-      <w:proofErr w:type="spellEnd"/>
-      <w:r>
-        <w:rPr>
-          <w:sz w:val="24"/>
-          <w:lang w:val="es-UY"/>
-        </w:rPr>
-        <w:t>)</w:t>
-      </w:r>
-    </w:p>
-    <w:p>
-      <w:pPr>
-        <w:rPr>
-          <w:sz w:val="24"/>
-          <w:lang w:val="es-UY"/>
-        </w:rPr>
-      </w:pPr>
-      <w:proofErr w:type="spellStart"/>
-      <w:proofErr w:type="gramStart"/>
-      <w:r>
-        <w:rPr>
-          <w:sz w:val="24"/>
-          <w:lang w:val="es-UY"/>
-        </w:rPr>
-        <w:t>RecibeMascota</w:t>
-      </w:r>
-      <w:proofErr w:type="spellEnd"/>
-      <w:r>
-        <w:rPr>
-          <w:sz w:val="24"/>
-          <w:lang w:val="es-UY"/>
-        </w:rPr>
-        <w:t>(</w:t>
-      </w:r>
-      <w:proofErr w:type="spellStart"/>
-      <w:proofErr w:type="gramEnd"/>
-      <w:r>
-        <w:rPr>
-          <w:b/>
-          <w:sz w:val="24"/>
-          <w:u w:val="single"/>
-          <w:lang w:val="es-UY"/>
-        </w:rPr>
-        <w:t>num_mascota</w:t>
+          <w:b/>
+          <w:sz w:val="24"/>
+          <w:u w:val="single"/>
+          <w:lang w:val="es-UY"/>
+        </w:rPr>
+        <w:t>momento_checkin</w:t>
       </w:r>
       <w:proofErr w:type="spellEnd"/>
       <w:r>
@@ -2381,14 +2414,7 @@
           <w:sz w:val="24"/>
           <w:lang w:val="es-UY"/>
         </w:rPr>
-        <w:t>Confirma</w:t>
-      </w:r>
-      <w:r>
-        <w:rPr>
-          <w:sz w:val="24"/>
-          <w:lang w:val="es-UY"/>
-        </w:rPr>
-        <w:t>Salida</w:t>
+        <w:t>ConfirmaSalida</w:t>
       </w:r>
       <w:proofErr w:type="spellEnd"/>
       <w:r>
@@ -2482,14 +2508,7 @@
           <w:sz w:val="24"/>
           <w:lang w:val="es-UY"/>
         </w:rPr>
-        <w:t>ci_confirmador_</w:t>
-      </w:r>
-      <w:r>
-        <w:rPr>
-          <w:sz w:val="24"/>
-          <w:lang w:val="es-UY"/>
-        </w:rPr>
-        <w:t>salida</w:t>
+        <w:t>ci_confirmador_salida</w:t>
       </w:r>
       <w:proofErr w:type="spellEnd"/>
       <w:r>
@@ -2707,14 +2726,7 @@
           <w:sz w:val="24"/>
           <w:lang w:val="es-UY"/>
         </w:rPr>
-        <w:t xml:space="preserve"> pertenece</w:t>
-      </w:r>
-      <w:r>
-        <w:rPr>
-          <w:sz w:val="24"/>
-          <w:lang w:val="es-UY"/>
-        </w:rPr>
-        <w:t xml:space="preserve"> a un período de </w:t>
+        <w:t xml:space="preserve"> pertenece a un período de </w:t>
       </w:r>
       <w:proofErr w:type="spellStart"/>
       <w:r>
@@ -2724,8 +2736,6 @@
         </w:rPr>
         <w:t>HorarioHotel</w:t>
       </w:r>
-      <w:bookmarkStart w:id="0" w:name="_GoBack"/>
-      <w:bookmarkEnd w:id="0"/>
       <w:proofErr w:type="spellEnd"/>
     </w:p>
     <w:p>

</xml_diff>